<commit_message>
Updated Tutorial 2 Links
</commit_message>
<xml_diff>
--- a/Tutorials/02_Add_Hits/Tutorial 2.docx
+++ b/Tutorials/02_Add_Hits/Tutorial 2.docx
@@ -14,7 +14,18 @@
     </w:p>
     <w:p>
       <w:r>
-        <w:t xml:space="preserve">This tutorial will show a few examples of how to use both variables and functions to create some basic achievements in </w:t>
+        <w:t>This tutorial will show a few examples of how to use</w:t>
+      </w:r>
+      <w:r>
+        <w:t xml:space="preserve"> </w:t>
+      </w:r>
+      <w:proofErr w:type="spellStart"/>
+      <w:r>
+        <w:t>AddHits</w:t>
+      </w:r>
+      <w:proofErr w:type="spellEnd"/>
+      <w:r>
+        <w:t xml:space="preserve"> to create some achievements in </w:t>
       </w:r>
       <w:proofErr w:type="spellStart"/>
       <w:r>
@@ -28,10 +39,23 @@
         <w:t xml:space="preserve">be used to </w:t>
       </w:r>
       <w:r>
-        <w:t>improve counting the number of enemies the player has knocked out.</w:t>
-      </w:r>
-      <w:r>
-        <w:t>\</w:t>
+        <w:t>improve counting the number of enemies the player has knocked out</w:t>
+      </w:r>
+      <w:proofErr w:type="gramStart"/>
+      <w:r>
+        <w:t>.</w:t>
+      </w:r>
+      <w:r>
+        <w:t>&lt;</w:t>
+      </w:r>
+      <w:proofErr w:type="spellStart"/>
+      <w:proofErr w:type="gramEnd"/>
+      <w:r>
+        <w:t>br</w:t>
+      </w:r>
+      <w:proofErr w:type="spellEnd"/>
+      <w:r>
+        <w:t>&gt;</w:t>
       </w:r>
     </w:p>
     <w:p>
@@ -50,7 +74,18 @@
         <w:t>Streets_of_Rage_Title.png</w:t>
       </w:r>
       <w:r>
-        <w:t>)\</w:t>
+        <w:t>)</w:t>
+      </w:r>
+      <w:r>
+        <w:t>&lt;</w:t>
+      </w:r>
+      <w:proofErr w:type="spellStart"/>
+      <w:r>
+        <w:t>br</w:t>
+      </w:r>
+      <w:proofErr w:type="spellEnd"/>
+      <w:r>
+        <w:t>&gt;</w:t>
       </w:r>
     </w:p>
     <w:p>
@@ -93,72 +128,106 @@
     </w:p>
     <w:p>
       <w:r>
-        <w:t xml:space="preserve">Each comparison in </w:t>
-      </w:r>
-      <w:proofErr w:type="spellStart"/>
-      <w:r>
-        <w:t>achiement</w:t>
-      </w:r>
-      <w:proofErr w:type="spellEnd"/>
-      <w:r>
-        <w:t xml:space="preserve"> logic is evaluated every frame. By default each comparison is set to </w:t>
-      </w:r>
-      <w:proofErr w:type="gramStart"/>
-      <w:r>
-        <w:t xml:space="preserve">0 </w:t>
-      </w:r>
-      <w:r>
-        <w:t xml:space="preserve"> *</w:t>
-      </w:r>
-      <w:proofErr w:type="gramEnd"/>
-      <w:r>
-        <w:t xml:space="preserve">hits* </w:t>
-      </w:r>
-      <w:r>
-        <w:t xml:space="preserve">which means that </w:t>
-      </w:r>
-      <w:r>
-        <w:t>the comparison will not remember its previous evaluations.  For the achievement to be triggered the comparison with 0 hits must evaluate true in the same frame as the rest of the comparisons in the achievement.  If the comparison is set to one or more</w:t>
-      </w:r>
-      <w:r>
-        <w:t xml:space="preserve"> *hits*</w:t>
-      </w:r>
-      <w:r>
-        <w:t xml:space="preserve">, then the comparison will keep track of how many frames that the comparison evaluated to true.  Once number of </w:t>
-      </w:r>
-      <w:r>
-        <w:t xml:space="preserve">*hits* </w:t>
-      </w:r>
-      <w:r>
-        <w:t xml:space="preserve">equals the </w:t>
-      </w:r>
-      <w:r>
-        <w:t xml:space="preserve">initial </w:t>
-      </w:r>
-      <w:r>
-        <w:t xml:space="preserve">*hits* </w:t>
-      </w:r>
-      <w:r>
-        <w:t xml:space="preserve">setting then the comparison will remain true until either the </w:t>
-      </w:r>
-      <w:r>
-        <w:t>achievement is triggered or reset.</w:t>
-      </w:r>
-      <w:r>
-        <w:t>\</w:t>
-      </w:r>
-    </w:p>
-    <w:p>
-      <w:r>
-        <w:t>\</w:t>
-      </w:r>
-    </w:p>
-    <w:p>
-      <w:r>
-        <w:t xml:space="preserve">In some case you’ll want to combine *hits* together from multiple comparisons.  </w:t>
-      </w:r>
-      <w:r>
-        <w:t xml:space="preserve">The following examples will show how to add hits together for tracking which characters the player has used and to count how many enemies the player has knocked out. </w:t>
+        <w:t xml:space="preserve">Each comparison in an achievement's logic is evaluated every frame. By default each comparison is set to </w:t>
+      </w:r>
+      <w:r>
+        <w:t>zero</w:t>
+      </w:r>
+      <w:r>
+        <w:t xml:space="preserve"> *hits* which means that the comparison will not remember its previous evaluations. For the achievement to be triggered </w:t>
+      </w:r>
+      <w:r>
+        <w:t>a</w:t>
+      </w:r>
+      <w:r>
+        <w:t xml:space="preserve"> comparison with </w:t>
+      </w:r>
+      <w:r>
+        <w:t>zero</w:t>
+      </w:r>
+      <w:r>
+        <w:t xml:space="preserve"> </w:t>
+      </w:r>
+      <w:r>
+        <w:t>*</w:t>
+      </w:r>
+      <w:r>
+        <w:t>hits</w:t>
+      </w:r>
+      <w:r>
+        <w:t>*</w:t>
+      </w:r>
+      <w:r>
+        <w:t xml:space="preserve"> must evaluate true in the same frame as the rest of the comparisons in the achievement</w:t>
+      </w:r>
+      <w:r>
+        <w:t>’s logic</w:t>
+      </w:r>
+      <w:r>
+        <w:t>. If the comparison is set to one or more *hits*, then the comparison will keep track of how many frames that the comparison evaluated to true. Once numb</w:t>
+      </w:r>
+      <w:r>
+        <w:t xml:space="preserve">er of *hits* equals the initial </w:t>
+      </w:r>
+      <w:r>
+        <w:t>*hits* setting the comparison will remain true until either the achievement is triggered or reset</w:t>
+      </w:r>
+      <w:proofErr w:type="gramStart"/>
+      <w:r>
+        <w:t>.</w:t>
+      </w:r>
+      <w:r>
+        <w:t>&lt;</w:t>
+      </w:r>
+      <w:proofErr w:type="spellStart"/>
+      <w:proofErr w:type="gramEnd"/>
+      <w:r>
+        <w:t>br</w:t>
+      </w:r>
+      <w:proofErr w:type="spellEnd"/>
+      <w:r>
+        <w:t>&gt;</w:t>
+      </w:r>
+    </w:p>
+    <w:p>
+      <w:r>
+        <w:t>&lt;</w:t>
+      </w:r>
+      <w:proofErr w:type="spellStart"/>
+      <w:proofErr w:type="gramStart"/>
+      <w:r>
+        <w:t>br</w:t>
+      </w:r>
+      <w:proofErr w:type="spellEnd"/>
+      <w:proofErr w:type="gramEnd"/>
+      <w:r>
+        <w:t>&gt;</w:t>
+      </w:r>
+    </w:p>
+    <w:p>
+      <w:r>
+        <w:t>In some case</w:t>
+      </w:r>
+      <w:r>
+        <w:t>s</w:t>
+      </w:r>
+      <w:r>
+        <w:t xml:space="preserve"> you’ll want to combine *hits* together from multiple comparisons.  </w:t>
+      </w:r>
+      <w:r>
+        <w:t xml:space="preserve">The following examples will show how to add </w:t>
+      </w:r>
+      <w:r>
+        <w:t>*</w:t>
+      </w:r>
+      <w:r>
+        <w:t>hits</w:t>
+      </w:r>
+      <w:r>
+        <w:t>*</w:t>
+      </w:r>
+      <w:r>
+        <w:t xml:space="preserve"> together for tracking which characters the player has used and to count how many enemies the player has knocked out. </w:t>
       </w:r>
       <w:r>
         <w:t xml:space="preserve">This tutorial will use a few different type of </w:t>
@@ -252,10 +321,32 @@
     </w:p>
     <w:p>
       <w:r>
-        <w:t xml:space="preserve">Street of Rage 2 has four playable characters: Max, Axel, Blaze, and Skate. </w:t>
-      </w:r>
-      <w:r>
-        <w:t>Each character has their own statistics and abilities that are significantly different enough to require a different strategy for each character.  You are given the chance to select a character once at the beginning of the game and you may change your selection after continuing.\</w:t>
+        <w:t>Street</w:t>
+      </w:r>
+      <w:r>
+        <w:t>s</w:t>
+      </w:r>
+      <w:r>
+        <w:t xml:space="preserve"> of Rage 2 has four playable characters: Max, Axel, Blaze, and Skate. </w:t>
+      </w:r>
+      <w:r>
+        <w:t>Each character has their own statistics and abilities that are significantly different enough to require a different strategy for each character.  You are given the chance to select a character once at the beginning of the game and you may change your selection after continuing</w:t>
+      </w:r>
+      <w:proofErr w:type="gramStart"/>
+      <w:r>
+        <w:t>.</w:t>
+      </w:r>
+      <w:r>
+        <w:t>&lt;</w:t>
+      </w:r>
+      <w:proofErr w:type="spellStart"/>
+      <w:proofErr w:type="gramEnd"/>
+      <w:r>
+        <w:t>br</w:t>
+      </w:r>
+      <w:proofErr w:type="spellEnd"/>
+      <w:r>
+        <w:t>&gt;</w:t>
       </w:r>
       <w:r>
         <w:t xml:space="preserve"> </w:t>
@@ -280,7 +371,18 @@
         <w:t>.png</w:t>
       </w:r>
       <w:r>
-        <w:t>)\</w:t>
+        <w:t>)</w:t>
+      </w:r>
+      <w:r>
+        <w:t>&lt;</w:t>
+      </w:r>
+      <w:proofErr w:type="spellStart"/>
+      <w:r>
+        <w:t>br</w:t>
+      </w:r>
+      <w:proofErr w:type="spellEnd"/>
+      <w:r>
+        <w:t>&gt;</w:t>
       </w:r>
     </w:p>
     <w:p/>
@@ -298,7 +400,52 @@
         <w:t>The following code will track that you’ve played with each character at least once.</w:t>
       </w:r>
       <w:r>
-        <w:t xml:space="preserve">  The achievement will pause with the *unless* command whenever the screen mode is not in game.  That way we don’t trigger hit during the character selection screen and the player must use the character in game. Using the *once* command the player selected comparison will latch on when the character is selected and stay on indefinitely. When using hits you’ll would usually want include a *never* statement to reset the logic however, in this case we don’t need to reset the logic.  Note that the hits would all be reset in a new session.</w:t>
+        <w:t xml:space="preserve">  The achievement will pause with the *unless* command whenever the screen mode is not in game.  That way we don’t trigger </w:t>
+      </w:r>
+      <w:r>
+        <w:t>*</w:t>
+      </w:r>
+      <w:r>
+        <w:t>hit</w:t>
+      </w:r>
+      <w:r>
+        <w:t>s</w:t>
+      </w:r>
+      <w:r>
+        <w:t>*</w:t>
+      </w:r>
+      <w:r>
+        <w:t xml:space="preserve"> during the character selection screen and the player must use the character in game. Using the *once* command the player selected comparison will latch on when the character is selected and stay on inde</w:t>
+      </w:r>
+      <w:r>
+        <w:t xml:space="preserve">finitely. When using </w:t>
+      </w:r>
+      <w:r>
+        <w:t>*</w:t>
+      </w:r>
+      <w:r>
+        <w:t>hits</w:t>
+      </w:r>
+      <w:r>
+        <w:t>*</w:t>
+      </w:r>
+      <w:r>
+        <w:t xml:space="preserve"> you</w:t>
+      </w:r>
+      <w:r>
+        <w:t xml:space="preserve"> would usually want include a *never* statement to reset the logic however, in this case we don’t need to reset the logic.  Note that the </w:t>
+      </w:r>
+      <w:r>
+        <w:t>*</w:t>
+      </w:r>
+      <w:r>
+        <w:t>hits</w:t>
+      </w:r>
+      <w:r>
+        <w:t>*</w:t>
+      </w:r>
+      <w:r>
+        <w:t xml:space="preserve"> would all be reset in a new session.</w:t>
       </w:r>
     </w:p>
     <w:p>
@@ -655,10 +802,31 @@
     </w:p>
     <w:p>
       <w:r>
-        <w:t xml:space="preserve">The above works perfectly fine for tracking which players are used.  </w:t>
-      </w:r>
-      <w:r>
-        <w:t>A measure could be added to this function to give the player some feedback of how many characters they have used. To add the measure we will need to combine the hits using the *tally* function.  Since the pause would disable the achievement while not in-game another modification was made to check the game mode with the selected player at the same time.  When two or more comparisons are combined together like this in an *once* command they are grouped together with *</w:t>
+        <w:t xml:space="preserve">The above works perfectly fine for tracking which </w:t>
+      </w:r>
+      <w:r>
+        <w:t xml:space="preserve">character </w:t>
+      </w:r>
+      <w:r>
+        <w:t>is</w:t>
+      </w:r>
+      <w:r>
+        <w:t xml:space="preserve"> used.  </w:t>
+      </w:r>
+      <w:r>
+        <w:t xml:space="preserve">A measure could be added to this function to give the player some feedback of how many characters they have used. To add the measure we will need to combine the </w:t>
+      </w:r>
+      <w:r>
+        <w:t>*</w:t>
+      </w:r>
+      <w:r>
+        <w:t>hits</w:t>
+      </w:r>
+      <w:r>
+        <w:t>*</w:t>
+      </w:r>
+      <w:r>
+        <w:t xml:space="preserve"> using the *tally* function.  Since the pause would disable the achievement while not in-game another modification was made to check the game mode with the selected player at the same time.  When two or more comparisons are combined together like this in an *once* command they are grouped together with *</w:t>
       </w:r>
       <w:proofErr w:type="spellStart"/>
       <w:r>
@@ -666,7 +834,13 @@
       </w:r>
       <w:proofErr w:type="spellEnd"/>
       <w:r>
-        <w:t>* flags.  So the result of this follow code is a *</w:t>
+        <w:t>* flags.  So the result of this follow</w:t>
+      </w:r>
+      <w:r>
+        <w:t>ing</w:t>
+      </w:r>
+      <w:r>
+        <w:t xml:space="preserve"> code is a *</w:t>
       </w:r>
       <w:proofErr w:type="spellStart"/>
       <w:r>
@@ -682,7 +856,19 @@
       </w:r>
       <w:proofErr w:type="spellEnd"/>
       <w:r>
-        <w:t>* chain that will add to four when every player has been selected.</w:t>
+        <w:t xml:space="preserve">* chain that will </w:t>
+      </w:r>
+      <w:r>
+        <w:t>sum up</w:t>
+      </w:r>
+      <w:r>
+        <w:t xml:space="preserve"> to four when every </w:t>
+      </w:r>
+      <w:r>
+        <w:t xml:space="preserve">character </w:t>
+      </w:r>
+      <w:r>
+        <w:t>has been selected.</w:t>
       </w:r>
     </w:p>
     <w:p>
@@ -907,49 +1093,2055 @@
     </w:p>
     <w:p>
       <w:r>
-        <w:t>## Example 2B</w:t>
-      </w:r>
-    </w:p>
-    <w:p>
-      <w:r>
-        <w:t>Streets of Rage - Untouchable</w:t>
-      </w:r>
-    </w:p>
-    <w:p>
+        <w:t xml:space="preserve">## Example 2B </w:t>
+      </w:r>
+      <w:r>
+        <w:t>–</w:t>
+      </w:r>
+      <w:r>
+        <w:t xml:space="preserve"> Untouchable</w:t>
+      </w:r>
+    </w:p>
+    <w:p>
+      <w:r>
+        <w:t>The main goal of Street</w:t>
+      </w:r>
+      <w:r>
+        <w:t>s</w:t>
+      </w:r>
+      <w:r>
+        <w:t xml:space="preserve"> of Rage 2 is to fight your way through eight different stages full of enemies trying to stop you from getting to their boss, </w:t>
+      </w:r>
+      <w:proofErr w:type="spellStart"/>
+      <w:r>
+        <w:t>Mr</w:t>
+      </w:r>
+      <w:proofErr w:type="spellEnd"/>
+      <w:r>
+        <w:t xml:space="preserve"> X. As such, you are constantly beating up and knocking out enemies as you play through the game.  The game memory track</w:t>
+      </w:r>
+      <w:r>
+        <w:t>s</w:t>
+      </w:r>
+      <w:r>
+        <w:t xml:space="preserve"> how many enemies you have knocked out overall from stage one.  You can use this information to add challenges like tracking how many enemies the player has knocked out in one life.</w:t>
+      </w:r>
+      <w:r>
+        <w:t xml:space="preserve"> </w:t>
+      </w:r>
+      <w:r>
+        <w:t>&lt;</w:t>
+      </w:r>
+      <w:proofErr w:type="spellStart"/>
+      <w:proofErr w:type="gramStart"/>
+      <w:r>
+        <w:t>br</w:t>
+      </w:r>
+      <w:proofErr w:type="spellEnd"/>
+      <w:proofErr w:type="gramEnd"/>
+      <w:r>
+        <w:t>&gt;</w:t>
+      </w:r>
+    </w:p>
+    <w:p>
+      <w:proofErr w:type="gramStart"/>
+      <w:r>
+        <w:t>![</w:t>
+      </w:r>
+      <w:proofErr w:type="gramEnd"/>
+      <w:r>
+        <w:t>Screenshot of Axel knocking out multiple enemies</w:t>
+      </w:r>
+      <w:r>
+        <w:t>](</w:t>
+      </w:r>
+      <w:r>
+        <w:t>Axel_Uppercut.png</w:t>
+      </w:r>
+      <w:r>
+        <w:t>)</w:t>
+      </w:r>
+      <w:r>
+        <w:t>&lt;</w:t>
+      </w:r>
+      <w:proofErr w:type="spellStart"/>
+      <w:r>
+        <w:t>br</w:t>
+      </w:r>
+      <w:proofErr w:type="spellEnd"/>
+      <w:r>
+        <w:t>&gt;</w:t>
+      </w:r>
+    </w:p>
+    <w:p>
+      <w:r>
+        <w:pict>
+          <v:shape id="_x0000_i1027" type="#_x0000_t75" style="width:239.75pt;height:167.75pt">
+            <v:imagedata r:id="rId6" o:title="Axel_Uppercut"/>
+          </v:shape>
+        </w:pict>
+      </w:r>
+    </w:p>
+    <w:p>
+      <w:r>
+        <w:t xml:space="preserve">Since the number of total knockouts from stage one might not be the same value as how many knockouts the player has done in one life we must track the value differently. </w:t>
+      </w:r>
+      <w:r>
+        <w:t xml:space="preserve">The following code will increment one hit every time the </w:t>
+      </w:r>
+      <w:proofErr w:type="gramStart"/>
+      <w:r>
+        <w:t>Player1KO(</w:t>
+      </w:r>
+      <w:proofErr w:type="gramEnd"/>
+      <w:r>
+        <w:t xml:space="preserve">) value increases.  The knockout count will reset whenever the </w:t>
+      </w:r>
+      <w:proofErr w:type="gramStart"/>
+      <w:r>
+        <w:t>Player1Lives(</w:t>
+      </w:r>
+      <w:proofErr w:type="gramEnd"/>
+      <w:r>
+        <w:t>) value decreases.</w:t>
+      </w:r>
+    </w:p>
+    <w:p>
+      <w:r>
+        <w:t>```</w:t>
+      </w:r>
+    </w:p>
+    <w:p>
+      <w:r>
+        <w:lastRenderedPageBreak/>
+        <w:t>// Streets of Rage 2</w:t>
+      </w:r>
+    </w:p>
+    <w:p>
+      <w:r>
+        <w:t>// #ID = 3</w:t>
+      </w:r>
+    </w:p>
+    <w:p/>
+    <w:p>
+      <w:r>
+        <w:t>// $EF4E: Player one, number KOs</w:t>
+      </w:r>
+    </w:p>
+    <w:p>
+      <w:proofErr w:type="gramStart"/>
+      <w:r>
+        <w:t>function</w:t>
+      </w:r>
+      <w:proofErr w:type="gramEnd"/>
+      <w:r>
+        <w:t xml:space="preserve"> Player1KO() =&gt; word(0x00EF4E)</w:t>
+      </w:r>
+    </w:p>
+    <w:p/>
+    <w:p>
+      <w:r>
+        <w:t>// $EF82: Player one lives</w:t>
+      </w:r>
+    </w:p>
+    <w:p>
+      <w:proofErr w:type="gramStart"/>
+      <w:r>
+        <w:t>function</w:t>
+      </w:r>
+      <w:proofErr w:type="gramEnd"/>
+      <w:r>
+        <w:t xml:space="preserve"> Player1Lives() =&gt; word(0x00EF82)</w:t>
+      </w:r>
+    </w:p>
+    <w:p/>
+    <w:p>
+      <w:r>
+        <w:t>// $FC02: Screen Mode- 0=</w:t>
+      </w:r>
+      <w:proofErr w:type="spellStart"/>
+      <w:r>
+        <w:t>segalogo</w:t>
+      </w:r>
+      <w:proofErr w:type="spellEnd"/>
+      <w:r>
+        <w:t>, 4=</w:t>
+      </w:r>
+      <w:proofErr w:type="spellStart"/>
+      <w:r>
+        <w:t>pressstart</w:t>
+      </w:r>
+      <w:proofErr w:type="spellEnd"/>
+      <w:r>
+        <w:t>, 8=demo, c=</w:t>
+      </w:r>
+      <w:proofErr w:type="spellStart"/>
+      <w:r>
+        <w:t>mainmenu</w:t>
+      </w:r>
+      <w:proofErr w:type="spellEnd"/>
+      <w:r>
+        <w:t>, 10=options, 14=</w:t>
+      </w:r>
+      <w:proofErr w:type="spellStart"/>
+      <w:r>
+        <w:t>ingame</w:t>
+      </w:r>
+      <w:proofErr w:type="spellEnd"/>
+      <w:r>
+        <w:t>, 18=</w:t>
+      </w:r>
+      <w:proofErr w:type="spellStart"/>
+      <w:r>
+        <w:t>charselect</w:t>
+      </w:r>
+      <w:proofErr w:type="spellEnd"/>
+      <w:r>
+        <w:t>, 1c=ending, 24=</w:t>
+      </w:r>
+      <w:proofErr w:type="spellStart"/>
+      <w:r>
+        <w:t>introcards</w:t>
+      </w:r>
+      <w:proofErr w:type="spellEnd"/>
+      <w:r>
+        <w:t>, 28=credits</w:t>
+      </w:r>
+    </w:p>
+    <w:p>
+      <w:proofErr w:type="gramStart"/>
+      <w:r>
+        <w:t>function</w:t>
+      </w:r>
+      <w:proofErr w:type="gramEnd"/>
+      <w:r>
+        <w:t xml:space="preserve"> </w:t>
+      </w:r>
+      <w:proofErr w:type="spellStart"/>
+      <w:r>
+        <w:t>ScreenMode</w:t>
+      </w:r>
+      <w:proofErr w:type="spellEnd"/>
+      <w:r>
+        <w:t>() =&gt; byte(0x00FC02)</w:t>
+      </w:r>
+    </w:p>
+    <w:p/>
+    <w:p>
+      <w:r>
+        <w:t>// Count how many enemies where knocked out in one life</w:t>
+      </w:r>
+    </w:p>
+    <w:p>
+      <w:r>
+        <w:t xml:space="preserve">// </w:t>
+      </w:r>
+      <w:proofErr w:type="gramStart"/>
+      <w:r>
+        <w:t>This</w:t>
+      </w:r>
+      <w:proofErr w:type="gramEnd"/>
+      <w:r>
+        <w:t xml:space="preserve"> variation is the current core achievement</w:t>
+      </w:r>
+    </w:p>
+    <w:p>
+      <w:proofErr w:type="gramStart"/>
+      <w:r>
+        <w:t>achievement(</w:t>
+      </w:r>
+      <w:proofErr w:type="gramEnd"/>
+    </w:p>
+    <w:p>
+      <w:r>
+        <w:t xml:space="preserve">    </w:t>
+      </w:r>
+      <w:proofErr w:type="gramStart"/>
+      <w:r>
+        <w:t>title</w:t>
+      </w:r>
+      <w:proofErr w:type="gramEnd"/>
+      <w:r>
+        <w:t xml:space="preserve"> = "Untouchable",</w:t>
+      </w:r>
+    </w:p>
+    <w:p>
+      <w:r>
+        <w:t xml:space="preserve">    </w:t>
+      </w:r>
+      <w:proofErr w:type="gramStart"/>
+      <w:r>
+        <w:t>description</w:t>
+      </w:r>
+      <w:proofErr w:type="gramEnd"/>
+      <w:r>
+        <w:t xml:space="preserve"> = "Defeat 200 enemies without dying", </w:t>
+      </w:r>
+    </w:p>
+    <w:p>
+      <w:r>
+        <w:t xml:space="preserve">    </w:t>
+      </w:r>
+      <w:proofErr w:type="gramStart"/>
+      <w:r>
+        <w:t>points</w:t>
+      </w:r>
+      <w:proofErr w:type="gramEnd"/>
+      <w:r>
+        <w:t xml:space="preserve"> = 25,</w:t>
+      </w:r>
+    </w:p>
+    <w:p>
+      <w:r>
+        <w:t xml:space="preserve">    </w:t>
+      </w:r>
+      <w:proofErr w:type="gramStart"/>
+      <w:r>
+        <w:t>trigger</w:t>
+      </w:r>
+      <w:proofErr w:type="gramEnd"/>
+      <w:r>
+        <w:t xml:space="preserve"> = repeated(200, Player1KO() &gt; </w:t>
+      </w:r>
+      <w:proofErr w:type="spellStart"/>
+      <w:r>
+        <w:t>prev</w:t>
+      </w:r>
+      <w:proofErr w:type="spellEnd"/>
+      <w:r>
+        <w:t>(Player1KO())) &amp;&amp;</w:t>
+      </w:r>
+    </w:p>
+    <w:p>
+      <w:r>
+        <w:t xml:space="preserve">        </w:t>
+      </w:r>
+      <w:proofErr w:type="gramStart"/>
+      <w:r>
+        <w:t>never(</w:t>
+      </w:r>
+      <w:proofErr w:type="gramEnd"/>
+      <w:r>
+        <w:t xml:space="preserve">Player1Lives() &lt; </w:t>
+      </w:r>
+      <w:proofErr w:type="spellStart"/>
+      <w:r>
+        <w:t>prev</w:t>
+      </w:r>
+      <w:proofErr w:type="spellEnd"/>
+      <w:r>
+        <w:t>(Player1Lives()))</w:t>
+      </w:r>
+    </w:p>
+    <w:p>
+      <w:r>
+        <w:t>)</w:t>
+      </w:r>
+    </w:p>
+    <w:p>
+      <w:r>
+        <w:t>```</w:t>
+      </w:r>
+    </w:p>
+    <w:p>
+      <w:r>
+        <w:t xml:space="preserve">Using </w:t>
+      </w:r>
+      <w:r>
+        <w:t>*</w:t>
+      </w:r>
+      <w:proofErr w:type="spellStart"/>
+      <w:r>
+        <w:t>AddHits</w:t>
+      </w:r>
+      <w:proofErr w:type="spellEnd"/>
+      <w:r>
+        <w:t>*</w:t>
+      </w:r>
+      <w:r>
+        <w:t xml:space="preserve"> to count like this has a </w:t>
+      </w:r>
+      <w:r>
+        <w:t xml:space="preserve">potential issue </w:t>
+      </w:r>
+      <w:r>
+        <w:t>that would throw the count off.</w:t>
+      </w:r>
+      <w:r>
+        <w:t xml:space="preserve">  If the player</w:t>
+      </w:r>
+      <w:r>
+        <w:t xml:space="preserve"> knocks out two or more enemies at once the count would only increment by one. To remedy this you would need to add additional </w:t>
+      </w:r>
+      <w:r>
+        <w:t>*</w:t>
+      </w:r>
+      <w:r>
+        <w:t>hits</w:t>
+      </w:r>
+      <w:r>
+        <w:t>*</w:t>
+      </w:r>
+      <w:r>
+        <w:t xml:space="preserve"> when the player knocks out two enemies, three enemies, four enemies, and five enemies.  Since Street</w:t>
+      </w:r>
+      <w:r>
+        <w:t>s</w:t>
+      </w:r>
+      <w:r>
+        <w:t xml:space="preserve"> of Rage 2 has a maximum of five active enemies at once you would only need to track up to five simultaneous knock outs.</w:t>
+      </w:r>
+      <w:r>
+        <w:t xml:space="preserve"> </w:t>
+      </w:r>
+      <w:r>
+        <w:t>The follow</w:t>
+      </w:r>
+      <w:r>
+        <w:t>ing</w:t>
+      </w:r>
+      <w:r>
+        <w:t xml:space="preserve"> code uses a combination of *</w:t>
+      </w:r>
+      <w:proofErr w:type="spellStart"/>
+      <w:r>
+        <w:t>AddHits</w:t>
+      </w:r>
+      <w:proofErr w:type="spellEnd"/>
+      <w:r>
+        <w:t>* and *</w:t>
+      </w:r>
+      <w:proofErr w:type="spellStart"/>
+      <w:r>
+        <w:t>AddSource</w:t>
+      </w:r>
+      <w:proofErr w:type="spellEnd"/>
+      <w:r>
+        <w:t>* to count how many knock outs have occurred:</w:t>
+      </w:r>
+    </w:p>
+    <w:p>
+      <w:r>
+        <w:t>```</w:t>
+      </w:r>
+      <w:r>
+        <w:t xml:space="preserve"> </w:t>
+      </w:r>
+      <w:r>
+        <w:t>// Count how many enemies where knocked out in one life</w:t>
+      </w:r>
+    </w:p>
+    <w:p>
+      <w:r>
+        <w:t xml:space="preserve">// </w:t>
+      </w:r>
+      <w:proofErr w:type="gramStart"/>
+      <w:r>
+        <w:t>This</w:t>
+      </w:r>
+      <w:proofErr w:type="gramEnd"/>
+      <w:r>
+        <w:t xml:space="preserve"> variation counts instance of multiple enemies getting knocked out at once.</w:t>
+      </w:r>
+    </w:p>
+    <w:p>
+      <w:proofErr w:type="gramStart"/>
+      <w:r>
+        <w:lastRenderedPageBreak/>
+        <w:t>achievement(</w:t>
+      </w:r>
+      <w:proofErr w:type="gramEnd"/>
+    </w:p>
+    <w:p>
+      <w:r>
+        <w:t xml:space="preserve">    </w:t>
+      </w:r>
+    </w:p>
+    <w:p>
+      <w:r>
+        <w:t>// Count how many enemies where knocked out in one life</w:t>
+      </w:r>
+    </w:p>
+    <w:p>
+      <w:r>
+        <w:t xml:space="preserve">// </w:t>
+      </w:r>
+      <w:proofErr w:type="gramStart"/>
+      <w:r>
+        <w:t>This</w:t>
+      </w:r>
+      <w:proofErr w:type="gramEnd"/>
+      <w:r>
+        <w:t xml:space="preserve"> variation counts instance of multiple enemies getting knocked out at once.</w:t>
+      </w:r>
+    </w:p>
+    <w:p>
+      <w:proofErr w:type="gramStart"/>
+      <w:r>
+        <w:t>achievement(</w:t>
+      </w:r>
+      <w:proofErr w:type="gramEnd"/>
+    </w:p>
+    <w:p>
+      <w:r>
+        <w:t xml:space="preserve">    </w:t>
+      </w:r>
+      <w:proofErr w:type="gramStart"/>
+      <w:r>
+        <w:t>title</w:t>
+      </w:r>
+      <w:proofErr w:type="gramEnd"/>
+      <w:r>
+        <w:t xml:space="preserve"> = "Example 2B: Untouchable", </w:t>
+      </w:r>
+    </w:p>
+    <w:p>
+      <w:r>
+        <w:t xml:space="preserve">    </w:t>
+      </w:r>
+      <w:proofErr w:type="gramStart"/>
+      <w:r>
+        <w:t>description</w:t>
+      </w:r>
+      <w:proofErr w:type="gramEnd"/>
+      <w:r>
+        <w:t xml:space="preserve"> = "Defeat 200 enemies without dying",</w:t>
+      </w:r>
+    </w:p>
+    <w:p>
+      <w:r>
+        <w:t xml:space="preserve">    </w:t>
+      </w:r>
+      <w:proofErr w:type="gramStart"/>
+      <w:r>
+        <w:t>points</w:t>
+      </w:r>
+      <w:proofErr w:type="gramEnd"/>
+      <w:r>
+        <w:t xml:space="preserve"> = 0,</w:t>
+      </w:r>
+    </w:p>
+    <w:p>
+      <w:r>
+        <w:t xml:space="preserve">    </w:t>
+      </w:r>
+      <w:proofErr w:type="gramStart"/>
+      <w:r>
+        <w:t>trigger</w:t>
+      </w:r>
+      <w:proofErr w:type="gramEnd"/>
+      <w:r>
+        <w:t xml:space="preserve"> = measured(</w:t>
+      </w:r>
+    </w:p>
+    <w:p>
+      <w:r>
+        <w:t xml:space="preserve">                  </w:t>
+      </w:r>
+      <w:proofErr w:type="gramStart"/>
+      <w:r>
+        <w:t>tally(</w:t>
+      </w:r>
+      <w:proofErr w:type="gramEnd"/>
+      <w:r>
+        <w:t xml:space="preserve">200, </w:t>
+      </w:r>
+    </w:p>
+    <w:p>
+      <w:r>
+        <w:t xml:space="preserve">                      </w:t>
+      </w:r>
+      <w:proofErr w:type="spellStart"/>
+      <w:proofErr w:type="gramStart"/>
+      <w:r>
+        <w:t>prev</w:t>
+      </w:r>
+      <w:proofErr w:type="spellEnd"/>
+      <w:r>
+        <w:t>(</w:t>
+      </w:r>
+      <w:proofErr w:type="gramEnd"/>
+      <w:r>
+        <w:t>Player1KO()) &lt; Player1KO(),</w:t>
+      </w:r>
+    </w:p>
+    <w:p>
+      <w:r>
+        <w:t xml:space="preserve">                      </w:t>
+      </w:r>
+      <w:proofErr w:type="spellStart"/>
+      <w:proofErr w:type="gramStart"/>
+      <w:r>
+        <w:t>prev</w:t>
+      </w:r>
+      <w:proofErr w:type="spellEnd"/>
+      <w:r>
+        <w:t>(</w:t>
+      </w:r>
+      <w:proofErr w:type="gramEnd"/>
+      <w:r>
+        <w:t>Player1KO()) + 1 &lt; Player1KO(),</w:t>
+      </w:r>
+    </w:p>
+    <w:p>
+      <w:r>
+        <w:t xml:space="preserve">                      </w:t>
+      </w:r>
+      <w:proofErr w:type="spellStart"/>
+      <w:proofErr w:type="gramStart"/>
+      <w:r>
+        <w:t>prev</w:t>
+      </w:r>
+      <w:proofErr w:type="spellEnd"/>
+      <w:r>
+        <w:t>(</w:t>
+      </w:r>
+      <w:proofErr w:type="gramEnd"/>
+      <w:r>
+        <w:t>Player1KO()) + 2 &lt; Player1KO(),</w:t>
+      </w:r>
+    </w:p>
+    <w:p>
+      <w:r>
+        <w:t xml:space="preserve">                      </w:t>
+      </w:r>
+      <w:proofErr w:type="spellStart"/>
+      <w:proofErr w:type="gramStart"/>
+      <w:r>
+        <w:t>prev</w:t>
+      </w:r>
+      <w:proofErr w:type="spellEnd"/>
+      <w:r>
+        <w:t>(</w:t>
+      </w:r>
+      <w:proofErr w:type="gramEnd"/>
+      <w:r>
+        <w:t>Player1KO()) + 3 &lt; Player1KO(),</w:t>
+      </w:r>
+    </w:p>
+    <w:p>
+      <w:r>
+        <w:t xml:space="preserve">                      </w:t>
+      </w:r>
+      <w:proofErr w:type="spellStart"/>
+      <w:proofErr w:type="gramStart"/>
+      <w:r>
+        <w:t>prev</w:t>
+      </w:r>
+      <w:proofErr w:type="spellEnd"/>
+      <w:r>
+        <w:t>(</w:t>
+      </w:r>
+      <w:proofErr w:type="gramEnd"/>
+      <w:r>
+        <w:t>Player1KO()) + 4 &lt; Player1KO()</w:t>
+      </w:r>
+    </w:p>
+    <w:p>
+      <w:r>
+        <w:t xml:space="preserve">                  )</w:t>
+      </w:r>
+    </w:p>
+    <w:p>
+      <w:r>
+        <w:t xml:space="preserve">              ) &amp;&amp;</w:t>
+      </w:r>
+    </w:p>
+    <w:p>
+      <w:r>
+        <w:t xml:space="preserve">              </w:t>
+      </w:r>
+      <w:proofErr w:type="gramStart"/>
+      <w:r>
+        <w:t>never(</w:t>
+      </w:r>
+      <w:proofErr w:type="spellStart"/>
+      <w:proofErr w:type="gramEnd"/>
+      <w:r>
+        <w:t>ScreenMode</w:t>
+      </w:r>
+      <w:proofErr w:type="spellEnd"/>
+      <w:r>
+        <w:t>() != 20) &amp;&amp;</w:t>
+      </w:r>
+    </w:p>
+    <w:p>
+      <w:r>
+        <w:t xml:space="preserve">              </w:t>
+      </w:r>
+      <w:proofErr w:type="gramStart"/>
+      <w:r>
+        <w:t>never(</w:t>
+      </w:r>
+      <w:proofErr w:type="gramEnd"/>
+      <w:r>
+        <w:t xml:space="preserve">Player1Lives() &lt; </w:t>
+      </w:r>
+      <w:proofErr w:type="spellStart"/>
+      <w:r>
+        <w:t>prev</w:t>
+      </w:r>
+      <w:proofErr w:type="spellEnd"/>
+      <w:r>
+        <w:t>(Player1Lives()))</w:t>
+      </w:r>
+    </w:p>
+    <w:p>
+      <w:r>
+        <w:t xml:space="preserve">) </w:t>
+      </w:r>
+    </w:p>
+    <w:p>
+      <w:r>
+        <w:t>```</w:t>
+      </w:r>
+    </w:p>
+    <w:p>
+      <w:r>
+        <w:t xml:space="preserve">The above code might be easier to </w:t>
+      </w:r>
+      <w:r>
+        <w:t>understand</w:t>
+      </w:r>
+      <w:r>
+        <w:t xml:space="preserve"> if we put some numbers to it. Let say that the previous</w:t>
+      </w:r>
+      <w:r>
+        <w:t xml:space="preserve"> number of knock</w:t>
+      </w:r>
+      <w:r>
+        <w:t>outs</w:t>
+      </w:r>
+      <w:r>
+        <w:t xml:space="preserve"> ```</w:t>
+      </w:r>
+      <w:proofErr w:type="spellStart"/>
+      <w:proofErr w:type="gramStart"/>
+      <w:r>
+        <w:t>prev</w:t>
+      </w:r>
+      <w:proofErr w:type="spellEnd"/>
+      <w:r>
+        <w:t>(</w:t>
+      </w:r>
+      <w:proofErr w:type="gramEnd"/>
+      <w:r>
+        <w:t>Player1KO())```</w:t>
+      </w:r>
+      <w:r>
+        <w:t xml:space="preserve"> is 100 and the player just knocked out three enemies at once raising the </w:t>
+      </w:r>
+      <w:r>
+        <w:t xml:space="preserve">current number </w:t>
+      </w:r>
+      <w:r>
+        <w:t>knockout</w:t>
+      </w:r>
+      <w:r>
+        <w:t>s</w:t>
+      </w:r>
+      <w:r>
+        <w:t xml:space="preserve"> </w:t>
+      </w:r>
+      <w:r>
+        <w:t xml:space="preserve">```Player1KO()``` </w:t>
+      </w:r>
+      <w:r>
+        <w:t xml:space="preserve">value to 103.  The following comparisons </w:t>
+      </w:r>
+      <w:r>
+        <w:t xml:space="preserve">for that frame </w:t>
+      </w:r>
+      <w:r>
+        <w:t>would evaluate to</w:t>
+      </w:r>
+      <w:r>
+        <w:t>:</w:t>
+      </w:r>
+    </w:p>
+    <w:p>
+      <w:r>
+        <w:t>```</w:t>
+      </w:r>
+    </w:p>
+    <w:p>
+      <w:proofErr w:type="spellStart"/>
+      <w:proofErr w:type="gramStart"/>
+      <w:r>
+        <w:t>prev</w:t>
+      </w:r>
+      <w:proofErr w:type="spellEnd"/>
+      <w:r>
+        <w:t>(</w:t>
+      </w:r>
+      <w:proofErr w:type="gramEnd"/>
+      <w:r>
+        <w:t xml:space="preserve">Player1KO()) &lt; Player1KO() </w:t>
+      </w:r>
+      <w:r>
+        <w:rPr>
+          <w:rFonts w:ascii="Segoe UI Symbol" w:hAnsi="Segoe UI Symbol"/>
+        </w:rPr>
+        <w:t>➡</w:t>
+      </w:r>
+      <w:r>
+        <w:t xml:space="preserve"> 100 &lt; 103 </w:t>
+      </w:r>
+      <w:r>
+        <w:rPr>
+          <w:rFonts w:ascii="Segoe UI Symbol" w:hAnsi="Segoe UI Symbol"/>
+        </w:rPr>
+        <w:t xml:space="preserve">➡ </w:t>
+      </w:r>
+      <w:r>
+        <w:t>true add hit</w:t>
+      </w:r>
+    </w:p>
+    <w:p>
+      <w:proofErr w:type="spellStart"/>
+      <w:proofErr w:type="gramStart"/>
+      <w:r>
+        <w:t>prev</w:t>
+      </w:r>
+      <w:proofErr w:type="spellEnd"/>
+      <w:r>
+        <w:t>(</w:t>
+      </w:r>
+      <w:proofErr w:type="gramEnd"/>
+      <w:r>
+        <w:t>Player1KO()) + 1 &lt; Player1KO()</w:t>
+      </w:r>
+      <w:r>
+        <w:rPr>
+          <w:rFonts w:ascii="Segoe UI Symbol" w:hAnsi="Segoe UI Symbol"/>
+        </w:rPr>
+        <w:t>➡</w:t>
+      </w:r>
+      <w:r>
+        <w:t xml:space="preserve">101 &lt; 103 </w:t>
+      </w:r>
+      <w:r>
+        <w:rPr>
+          <w:rFonts w:ascii="Segoe UI Symbol" w:hAnsi="Segoe UI Symbol"/>
+        </w:rPr>
+        <w:t>➡</w:t>
+      </w:r>
+      <w:r>
+        <w:t>true add hit</w:t>
+      </w:r>
+    </w:p>
+    <w:p>
+      <w:proofErr w:type="spellStart"/>
+      <w:proofErr w:type="gramStart"/>
+      <w:r>
+        <w:t>prev</w:t>
+      </w:r>
+      <w:proofErr w:type="spellEnd"/>
+      <w:r>
+        <w:t>(</w:t>
+      </w:r>
+      <w:proofErr w:type="gramEnd"/>
+      <w:r>
+        <w:t>Player1KO()) + 2 &lt; Player1KO()</w:t>
+      </w:r>
+      <w:r>
+        <w:rPr>
+          <w:rFonts w:ascii="Segoe UI Symbol" w:hAnsi="Segoe UI Symbol"/>
+        </w:rPr>
+        <w:t>➡</w:t>
+      </w:r>
+      <w:r>
+        <w:t xml:space="preserve">102 &lt; 103 </w:t>
+      </w:r>
+      <w:r>
+        <w:rPr>
+          <w:rFonts w:ascii="Segoe UI Symbol" w:hAnsi="Segoe UI Symbol"/>
+        </w:rPr>
+        <w:t>➡</w:t>
+      </w:r>
+      <w:r>
+        <w:t>true add hit</w:t>
+      </w:r>
+    </w:p>
+    <w:p>
+      <w:proofErr w:type="spellStart"/>
+      <w:proofErr w:type="gramStart"/>
+      <w:r>
+        <w:t>prev</w:t>
+      </w:r>
+      <w:proofErr w:type="spellEnd"/>
+      <w:r>
+        <w:t>(</w:t>
+      </w:r>
+      <w:proofErr w:type="gramEnd"/>
+      <w:r>
+        <w:t>Player1KO()) + 3 &lt; Player1KO()</w:t>
+      </w:r>
+      <w:r>
+        <w:rPr>
+          <w:rFonts w:ascii="Segoe UI Symbol" w:hAnsi="Segoe UI Symbol"/>
+        </w:rPr>
+        <w:t>➡</w:t>
+      </w:r>
+      <w:r>
+        <w:t xml:space="preserve">103 &lt; 103 </w:t>
+      </w:r>
+      <w:r>
+        <w:rPr>
+          <w:rFonts w:ascii="Segoe UI Symbol" w:hAnsi="Segoe UI Symbol"/>
+        </w:rPr>
+        <w:t>➡</w:t>
+      </w:r>
+      <w:r>
+        <w:t>false no hit</w:t>
+      </w:r>
+    </w:p>
+    <w:p>
+      <w:proofErr w:type="spellStart"/>
+      <w:proofErr w:type="gramStart"/>
+      <w:r>
+        <w:lastRenderedPageBreak/>
+        <w:t>prev</w:t>
+      </w:r>
+      <w:proofErr w:type="spellEnd"/>
+      <w:r>
+        <w:t>(</w:t>
+      </w:r>
+      <w:proofErr w:type="gramEnd"/>
+      <w:r>
+        <w:t>Player1KO()) + 4 &lt; Player1KO()</w:t>
+      </w:r>
+      <w:r>
+        <w:rPr>
+          <w:rFonts w:ascii="Segoe UI Symbol" w:hAnsi="Segoe UI Symbol"/>
+        </w:rPr>
+        <w:t>➡</w:t>
+      </w:r>
+      <w:r>
+        <w:t xml:space="preserve">104 &lt; 103 </w:t>
+      </w:r>
+      <w:r>
+        <w:rPr>
+          <w:rFonts w:ascii="Segoe UI Symbol" w:hAnsi="Segoe UI Symbol"/>
+        </w:rPr>
+        <w:t>➡</w:t>
+      </w:r>
+      <w:r>
+        <w:t>false no hit</w:t>
+      </w:r>
+    </w:p>
+    <w:p>
+      <w:r>
+        <w:t>```</w:t>
+      </w:r>
+    </w:p>
+    <w:p>
+      <w:r>
+        <w:t xml:space="preserve">The result of the above evaluation for that frame would add three </w:t>
+      </w:r>
+      <w:r>
+        <w:t>*</w:t>
+      </w:r>
+      <w:r>
+        <w:t>hits</w:t>
+      </w:r>
+      <w:r>
+        <w:t>*</w:t>
+      </w:r>
+      <w:r>
+        <w:t xml:space="preserve"> to the total. This may seem like an edge case scenario however, multiple knockouts occur often since the enemies will clump in front of the player. Using the code Example 2B you can see the hit distribution that occurred during a test run. </w:t>
+      </w:r>
+      <w:r>
+        <w:t xml:space="preserve">Remember that if multiple simultaneous knockouts occur one hit will be added to all of the previous comparisons.  Therefore to figure out the occurrence of each type of multi-knockout you must subtract the </w:t>
+      </w:r>
+      <w:r>
+        <w:t>*</w:t>
+      </w:r>
+      <w:r>
+        <w:t>hits</w:t>
+      </w:r>
+      <w:r>
+        <w:t>*</w:t>
+      </w:r>
+      <w:r>
+        <w:t xml:space="preserve"> from the next </w:t>
+      </w:r>
+      <w:r>
+        <w:t>comparison</w:t>
+      </w:r>
+      <w:r>
+        <w:t xml:space="preserve"> below. </w:t>
+      </w:r>
+      <w:r>
+        <w:t>Out of 200 total knock outs there were:</w:t>
+      </w:r>
+    </w:p>
+    <w:p>
+      <w:r>
+        <w:t xml:space="preserve">* 0 Quintuple </w:t>
+      </w:r>
+      <w:r>
+        <w:t>knock outs</w:t>
+      </w:r>
+    </w:p>
+    <w:p>
+      <w:r>
+        <w:t xml:space="preserve">* </w:t>
+      </w:r>
+      <w:r>
+        <w:t>2 Quadruple knock outs</w:t>
+      </w:r>
+    </w:p>
+    <w:p>
+      <w:r>
+        <w:t xml:space="preserve">* </w:t>
+      </w:r>
+      <w:r>
+        <w:t>6 Triple knock outs</w:t>
+      </w:r>
+    </w:p>
+    <w:p>
+      <w:r>
+        <w:t xml:space="preserve">* </w:t>
+      </w:r>
+      <w:r>
+        <w:t>24 Double knock outs</w:t>
+      </w:r>
+    </w:p>
+    <w:p>
+      <w:r>
+        <w:t>* 126 Single knock outs</w:t>
+      </w:r>
+    </w:p>
+    <w:p>
+      <w:proofErr w:type="gramStart"/>
+      <w:r>
+        <w:t>![</w:t>
+      </w:r>
+      <w:proofErr w:type="gramEnd"/>
+      <w:r>
+        <w:t>Screenshot of hits counts for Example 2B</w:t>
+      </w:r>
+      <w:r>
+        <w:t>](</w:t>
+      </w:r>
+      <w:r>
+        <w:t>Untouchable_Hits.PNG</w:t>
+      </w:r>
+      <w:r>
+        <w:t>)</w:t>
+      </w:r>
+      <w:r>
+        <w:t>&lt;</w:t>
+      </w:r>
+      <w:proofErr w:type="spellStart"/>
+      <w:r>
+        <w:t>br</w:t>
+      </w:r>
+      <w:proofErr w:type="spellEnd"/>
+      <w:r>
+        <w:t>&gt;</w:t>
+      </w:r>
+    </w:p>
+    <w:p>
+      <w:r>
+        <w:pict>
+          <v:shape id="_x0000_i1028" type="#_x0000_t75" style="width:467.3pt;height:278.5pt">
+            <v:imagedata r:id="rId7" o:title="Untouchable_Hits"/>
+          </v:shape>
+        </w:pict>
+      </w:r>
+      <w:r>
+        <w:t xml:space="preserve"> </w:t>
+      </w:r>
+    </w:p>
+    <w:p>
+      <w:r>
+        <w:t>If we were</w:t>
+      </w:r>
+      <w:r>
+        <w:t xml:space="preserve"> just</w:t>
+      </w:r>
+      <w:r>
+        <w:t xml:space="preserve"> using the condition ```</w:t>
+      </w:r>
+      <w:proofErr w:type="spellStart"/>
+      <w:r>
+        <w:t>prev</w:t>
+      </w:r>
+      <w:proofErr w:type="spellEnd"/>
+      <w:r>
+        <w:t>(Player1KO()) &lt; Player1KO()``` then **42 knock outs would have been missed!**</w:t>
+      </w:r>
+      <w:r>
+        <w:t xml:space="preserve">  I wasn’t able to get a quintuple knock out </w:t>
+      </w:r>
+      <w:r>
+        <w:t>during</w:t>
+      </w:r>
+      <w:r>
+        <w:t xml:space="preserve"> the test however, you can sleep well knowing that if a player does get five knock outs simultaneously all five will be counted.</w:t>
+      </w:r>
+      <w:r>
+        <w:t>&lt;</w:t>
+      </w:r>
+      <w:proofErr w:type="spellStart"/>
+      <w:r>
+        <w:t>br</w:t>
+      </w:r>
+      <w:proofErr w:type="spellEnd"/>
+      <w:r>
+        <w:t>&gt;</w:t>
+      </w:r>
+    </w:p>
+    <w:p>
+      <w:r>
+        <w:t xml:space="preserve"> </w:t>
+      </w:r>
+      <w:r>
+        <w:t>## Example 2C</w:t>
+      </w:r>
+      <w:r>
+        <w:t xml:space="preserve"> - </w:t>
+      </w:r>
+      <w:r>
+        <w:t>Steel Grip</w:t>
+      </w:r>
+    </w:p>
+    <w:p>
+      <w:r>
+        <w:lastRenderedPageBreak/>
+        <w:t>Besides beating up enemies with your bare knuckles the player can pick up and use</w:t>
+      </w:r>
+      <w:r>
+        <w:t xml:space="preserve"> weapons that the enemies drop.  Weapons significantly increase your dama</w:t>
+      </w:r>
+      <w:r>
+        <w:t>ge so once you get a weapon, it i</w:t>
+      </w:r>
+      <w:r>
+        <w:t>s best to hold on to it for as long as possible.  The Steel Grip achievement rewards the player for holding on to the same weapon for ten or more knockouts.</w:t>
+      </w:r>
+    </w:p>
+    <w:p>
+      <w:proofErr w:type="gramStart"/>
+      <w:r>
+        <w:t>![</w:t>
+      </w:r>
+      <w:proofErr w:type="gramEnd"/>
+      <w:r>
+        <w:t xml:space="preserve">Screenshot of </w:t>
+      </w:r>
+      <w:r>
+        <w:t>Blaze knocking an enemy out with a knife</w:t>
+      </w:r>
+      <w:r>
+        <w:t>](</w:t>
+      </w:r>
+      <w:r>
+        <w:t>Blaze_Knife</w:t>
+      </w:r>
+      <w:r>
+        <w:t>.PNG</w:t>
+      </w:r>
+      <w:r>
+        <w:t>)</w:t>
+      </w:r>
+      <w:r>
+        <w:t>&lt;</w:t>
+      </w:r>
+      <w:proofErr w:type="spellStart"/>
+      <w:r>
+        <w:t>br</w:t>
+      </w:r>
+      <w:proofErr w:type="spellEnd"/>
+      <w:r>
+        <w:t>&gt;</w:t>
+      </w:r>
+    </w:p>
+    <w:p>
+      <w:r>
+        <w:pict>
+          <v:shape id="_x0000_i1029" type="#_x0000_t75" style="width:239.75pt;height:167.75pt">
+            <v:imagedata r:id="rId8" o:title="Blaze_Pipe"/>
+          </v:shape>
+        </w:pict>
+      </w:r>
+    </w:p>
+    <w:p>
+      <w:r>
+        <w:t>```</w:t>
+      </w:r>
+    </w:p>
+    <w:p>
+      <w:r>
+        <w:t>// Streets of Rage 2</w:t>
+      </w:r>
+    </w:p>
+    <w:p>
+      <w:r>
+        <w:t>// #ID = 3</w:t>
+      </w:r>
+    </w:p>
+    <w:p/>
+    <w:p>
+      <w:r>
+        <w:t>// $EF33: 8-bit - Holding Weapon</w:t>
+      </w:r>
+    </w:p>
+    <w:p>
+      <w:proofErr w:type="gramStart"/>
+      <w:r>
+        <w:t>function</w:t>
+      </w:r>
+      <w:proofErr w:type="gramEnd"/>
+      <w:r>
+        <w:t xml:space="preserve"> </w:t>
+      </w:r>
+      <w:proofErr w:type="spellStart"/>
+      <w:r>
+        <w:t>HoldingWeapon</w:t>
+      </w:r>
+      <w:proofErr w:type="spellEnd"/>
+      <w:r>
+        <w:t>() =&gt; byte(0x00EF33)</w:t>
+      </w:r>
+    </w:p>
+    <w:p/>
+    <w:p>
+      <w:r>
+        <w:t>// $EF37: 8-bit - Weapon Type</w:t>
+      </w:r>
+    </w:p>
+    <w:p>
+      <w:proofErr w:type="gramStart"/>
+      <w:r>
+        <w:t>function</w:t>
+      </w:r>
+      <w:proofErr w:type="gramEnd"/>
+      <w:r>
+        <w:t xml:space="preserve"> </w:t>
+      </w:r>
+      <w:proofErr w:type="spellStart"/>
+      <w:r>
+        <w:t>WeaponType</w:t>
+      </w:r>
+      <w:proofErr w:type="spellEnd"/>
+      <w:r>
+        <w:t>() =&gt; byte(0x00EF37)</w:t>
+      </w:r>
+    </w:p>
+    <w:p/>
+    <w:p>
+      <w:r>
+        <w:t>// $EF4E: Player one, number KOs</w:t>
+      </w:r>
+    </w:p>
+    <w:p>
+      <w:proofErr w:type="gramStart"/>
+      <w:r>
+        <w:t>function</w:t>
+      </w:r>
+      <w:proofErr w:type="gramEnd"/>
+      <w:r>
+        <w:t xml:space="preserve"> Player1KO() =&gt; word(0x00EF4E)</w:t>
+      </w:r>
+    </w:p>
+    <w:p/>
+    <w:p>
+      <w:r>
+        <w:t>// $FC02: Screen Mode- 0=</w:t>
+      </w:r>
+      <w:proofErr w:type="spellStart"/>
+      <w:r>
+        <w:t>segalogo</w:t>
+      </w:r>
+      <w:proofErr w:type="spellEnd"/>
+      <w:r>
+        <w:t>, 4=</w:t>
+      </w:r>
+      <w:proofErr w:type="spellStart"/>
+      <w:r>
+        <w:t>pressstart</w:t>
+      </w:r>
+      <w:proofErr w:type="spellEnd"/>
+      <w:r>
+        <w:t>, 8=demo, c=</w:t>
+      </w:r>
+      <w:proofErr w:type="spellStart"/>
+      <w:r>
+        <w:t>mainmenu</w:t>
+      </w:r>
+      <w:proofErr w:type="spellEnd"/>
+      <w:r>
+        <w:t>, 10=options, 14=</w:t>
+      </w:r>
+      <w:proofErr w:type="spellStart"/>
+      <w:r>
+        <w:t>ingame</w:t>
+      </w:r>
+      <w:proofErr w:type="spellEnd"/>
+      <w:r>
+        <w:t>, 18=</w:t>
+      </w:r>
+      <w:proofErr w:type="spellStart"/>
+      <w:r>
+        <w:t>charselect</w:t>
+      </w:r>
+      <w:proofErr w:type="spellEnd"/>
+      <w:r>
+        <w:t>, 1c=ending, 24=</w:t>
+      </w:r>
+      <w:proofErr w:type="spellStart"/>
+      <w:r>
+        <w:t>introcards</w:t>
+      </w:r>
+      <w:proofErr w:type="spellEnd"/>
+      <w:r>
+        <w:t>, 28=credits</w:t>
+      </w:r>
+    </w:p>
+    <w:p>
+      <w:proofErr w:type="gramStart"/>
+      <w:r>
+        <w:t>function</w:t>
+      </w:r>
+      <w:proofErr w:type="gramEnd"/>
+      <w:r>
+        <w:t xml:space="preserve"> </w:t>
+      </w:r>
+      <w:proofErr w:type="spellStart"/>
+      <w:r>
+        <w:t>ScreenMode</w:t>
+      </w:r>
+      <w:proofErr w:type="spellEnd"/>
+      <w:r>
+        <w:t>() =&gt; byte(0x00FC02)</w:t>
+      </w:r>
+    </w:p>
+    <w:p/>
+    <w:p>
+      <w:r>
+        <w:lastRenderedPageBreak/>
+        <w:t>// Count how many enemies where knocked out while holding a weapon</w:t>
+      </w:r>
+    </w:p>
+    <w:p>
+      <w:r>
+        <w:t xml:space="preserve">// </w:t>
+      </w:r>
+      <w:proofErr w:type="gramStart"/>
+      <w:r>
+        <w:t>This</w:t>
+      </w:r>
+      <w:proofErr w:type="gramEnd"/>
+      <w:r>
+        <w:t xml:space="preserve"> variation is the current core achievement</w:t>
+      </w:r>
+    </w:p>
+    <w:p>
+      <w:proofErr w:type="gramStart"/>
+      <w:r>
+        <w:t>achievement(</w:t>
+      </w:r>
+      <w:proofErr w:type="gramEnd"/>
+    </w:p>
+    <w:p>
+      <w:r>
+        <w:t xml:space="preserve">    </w:t>
+      </w:r>
+      <w:proofErr w:type="gramStart"/>
+      <w:r>
+        <w:t>title</w:t>
+      </w:r>
+      <w:proofErr w:type="gramEnd"/>
+      <w:r>
+        <w:t xml:space="preserve"> = "Steel Grip", </w:t>
+      </w:r>
+    </w:p>
+    <w:p>
+      <w:r>
+        <w:t xml:space="preserve">    </w:t>
+      </w:r>
+      <w:proofErr w:type="gramStart"/>
+      <w:r>
+        <w:t>description</w:t>
+      </w:r>
+      <w:proofErr w:type="gramEnd"/>
+      <w:r>
+        <w:t xml:space="preserve"> = "Defeat 10 enemies without dropping your weapon", </w:t>
+      </w:r>
+    </w:p>
+    <w:p>
+      <w:r>
+        <w:t xml:space="preserve">    </w:t>
+      </w:r>
+      <w:proofErr w:type="gramStart"/>
+      <w:r>
+        <w:t>points</w:t>
+      </w:r>
+      <w:proofErr w:type="gramEnd"/>
+      <w:r>
+        <w:t xml:space="preserve"> = 10,</w:t>
+      </w:r>
+    </w:p>
+    <w:p>
+      <w:r>
+        <w:t xml:space="preserve">    </w:t>
+      </w:r>
+      <w:proofErr w:type="gramStart"/>
+      <w:r>
+        <w:t>trigger</w:t>
+      </w:r>
+      <w:proofErr w:type="gramEnd"/>
+      <w:r>
+        <w:t xml:space="preserve"> = once(</w:t>
+      </w:r>
+      <w:proofErr w:type="spellStart"/>
+      <w:r>
+        <w:t>HoldingWeapon</w:t>
+      </w:r>
+      <w:proofErr w:type="spellEnd"/>
+      <w:r>
+        <w:t>() == 1) &amp;&amp;</w:t>
+      </w:r>
+    </w:p>
+    <w:p>
+      <w:r>
+        <w:t xml:space="preserve">              </w:t>
+      </w:r>
+      <w:proofErr w:type="gramStart"/>
+      <w:r>
+        <w:t>repeated(</w:t>
+      </w:r>
+      <w:proofErr w:type="gramEnd"/>
+      <w:r>
+        <w:t xml:space="preserve">10, Player1KO() &gt; </w:t>
+      </w:r>
+      <w:proofErr w:type="spellStart"/>
+      <w:r>
+        <w:t>prev</w:t>
+      </w:r>
+      <w:proofErr w:type="spellEnd"/>
+      <w:r>
+        <w:t xml:space="preserve">(Player1KO())) &amp;&amp; </w:t>
+      </w:r>
+    </w:p>
+    <w:p>
+      <w:r>
+        <w:t xml:space="preserve">              </w:t>
+      </w:r>
+      <w:proofErr w:type="gramStart"/>
+      <w:r>
+        <w:t>never(</w:t>
+      </w:r>
+      <w:proofErr w:type="spellStart"/>
+      <w:proofErr w:type="gramEnd"/>
+      <w:r>
+        <w:t>WeaponType</w:t>
+      </w:r>
+      <w:proofErr w:type="spellEnd"/>
+      <w:r>
+        <w:t xml:space="preserve">() != </w:t>
+      </w:r>
+      <w:proofErr w:type="spellStart"/>
+      <w:r>
+        <w:t>prev</w:t>
+      </w:r>
+      <w:proofErr w:type="spellEnd"/>
+      <w:r>
+        <w:t>(</w:t>
+      </w:r>
+      <w:proofErr w:type="spellStart"/>
+      <w:r>
+        <w:t>WeaponType</w:t>
+      </w:r>
+      <w:proofErr w:type="spellEnd"/>
+      <w:r>
+        <w:t>())) &amp;&amp;</w:t>
+      </w:r>
+    </w:p>
+    <w:p>
+      <w:r>
+        <w:t xml:space="preserve">              </w:t>
+      </w:r>
+      <w:proofErr w:type="gramStart"/>
+      <w:r>
+        <w:t>never(</w:t>
+      </w:r>
+      <w:proofErr w:type="spellStart"/>
+      <w:proofErr w:type="gramEnd"/>
+      <w:r>
+        <w:t>HoldingWeapon</w:t>
+      </w:r>
+      <w:proofErr w:type="spellEnd"/>
+      <w:r>
+        <w:t>() != 1)</w:t>
+      </w:r>
+    </w:p>
+    <w:p>
+      <w:r>
+        <w:t>)</w:t>
+      </w:r>
+    </w:p>
+    <w:p>
+      <w:r>
+        <w:t>```</w:t>
+      </w:r>
+    </w:p>
+    <w:p>
+      <w:r>
+        <w:t xml:space="preserve">## </w:t>
+      </w:r>
+      <w:r>
+        <w:t>Homework</w:t>
+      </w:r>
+      <w:r>
+        <w:t xml:space="preserve"> 2</w:t>
+      </w:r>
+    </w:p>
+    <w:p>
+      <w:r>
+        <w:t xml:space="preserve">A) Adapt the Steel Grip achievement above to use </w:t>
+      </w:r>
+      <w:r>
+        <w:t>*</w:t>
+      </w:r>
+      <w:r>
+        <w:t>tally</w:t>
+      </w:r>
+      <w:r>
+        <w:t>*</w:t>
+      </w:r>
+      <w:r>
+        <w:t xml:space="preserve"> similar to Example 2B</w:t>
+      </w:r>
+      <w:r>
+        <w:t xml:space="preserve"> so</w:t>
+      </w:r>
+      <w:r>
+        <w:t xml:space="preserve"> that</w:t>
+      </w:r>
+      <w:r>
+        <w:t xml:space="preserve"> multiple knock outs are </w:t>
+      </w:r>
+      <w:r>
+        <w:t>counted</w:t>
+      </w:r>
+      <w:proofErr w:type="gramStart"/>
+      <w:r>
+        <w:t>.</w:t>
+      </w:r>
+      <w:r>
+        <w:t>&lt;</w:t>
+      </w:r>
+      <w:proofErr w:type="spellStart"/>
+      <w:proofErr w:type="gramEnd"/>
+      <w:r>
+        <w:t>br</w:t>
+      </w:r>
+      <w:proofErr w:type="spellEnd"/>
+      <w:r>
+        <w:t>&gt;</w:t>
+      </w:r>
+    </w:p>
+    <w:p>
+      <w:r>
+        <w:t>[Tutorial #</w:t>
+      </w:r>
+      <w:r>
+        <w:t>2</w:t>
+      </w:r>
+      <w:r>
+        <w:t xml:space="preserve"> Solution](Solution/readme.md)</w:t>
+      </w:r>
+      <w:r>
+        <w:t>&lt;</w:t>
+      </w:r>
+      <w:proofErr w:type="spellStart"/>
+      <w:proofErr w:type="gramStart"/>
+      <w:r>
+        <w:t>br</w:t>
+      </w:r>
+      <w:proofErr w:type="spellEnd"/>
+      <w:proofErr w:type="gramEnd"/>
+      <w:r>
+        <w:t>&gt;</w:t>
+      </w:r>
+    </w:p>
+    <w:p>
+      <w:r>
+        <w:t># Tutorial #2 Solution</w:t>
+      </w:r>
+    </w:p>
+    <w:p>
+      <w:r>
+        <w:t>## Solution A</w:t>
+      </w:r>
+    </w:p>
+    <w:p>
+      <w:r>
+        <w:t xml:space="preserve">Using the same method found in Example 2B we use a </w:t>
+      </w:r>
+      <w:r>
+        <w:t>*</w:t>
+      </w:r>
+      <w:r>
+        <w:t>tally</w:t>
+      </w:r>
+      <w:r>
+        <w:t>*</w:t>
+      </w:r>
+      <w:r>
+        <w:t xml:space="preserve"> to add </w:t>
+      </w:r>
+      <w:r>
+        <w:t>*</w:t>
+      </w:r>
+      <w:r>
+        <w:t>hits</w:t>
+      </w:r>
+      <w:r>
+        <w:t>*</w:t>
+      </w:r>
+      <w:r>
+        <w:t xml:space="preserve"> for multiple knockouts. The </w:t>
+      </w:r>
+      <w:r>
+        <w:t>*</w:t>
+      </w:r>
+      <w:r>
+        <w:t>hits</w:t>
+      </w:r>
+      <w:r>
+        <w:t>*</w:t>
+      </w:r>
       <w:bookmarkStart w:id="0" w:name="_GoBack"/>
       <w:bookmarkEnd w:id="0"/>
       <w:r>
-        <w:t>Defeat 200 enemies without dying</w:t>
-      </w:r>
-    </w:p>
-    <w:p>
-      <w:r>
-        <w:t xml:space="preserve">https://retroachievements.org/achievement/308 </w:t>
-      </w:r>
-    </w:p>
-    <w:p>
-      <w:r>
-        <w:t>## Example 2C</w:t>
-      </w:r>
-    </w:p>
-    <w:p>
-      <w:r>
-        <w:t>Homework</w:t>
-      </w:r>
-    </w:p>
-    <w:p>
-      <w:r>
-        <w:t>Streets of Rage - Steel Grip</w:t>
-      </w:r>
-    </w:p>
-    <w:p>
-      <w:r>
-        <w:t>Defeat 10 enemies without dropping your weapon</w:t>
-      </w:r>
-    </w:p>
-    <w:p>
-      <w:r>
-        <w:t>https://retroachievements.org/achievement/55</w:t>
+        <w:t xml:space="preserve"> are reset if the player is not holding a weapon, the weapon type changed, or if the game mode changes from in game.</w:t>
+      </w:r>
+    </w:p>
+    <w:p>
+      <w:r>
+        <w:t>```</w:t>
+      </w:r>
+    </w:p>
+    <w:p>
+      <w:r>
+        <w:t>// Streets of Rage 2</w:t>
+      </w:r>
+    </w:p>
+    <w:p>
+      <w:r>
+        <w:t>// #ID = 3</w:t>
+      </w:r>
+    </w:p>
+    <w:p/>
+    <w:p>
+      <w:r>
+        <w:t>// $EF33: 8-bit - Holding Weapon</w:t>
+      </w:r>
+    </w:p>
+    <w:p>
+      <w:proofErr w:type="gramStart"/>
+      <w:r>
+        <w:t>function</w:t>
+      </w:r>
+      <w:proofErr w:type="gramEnd"/>
+      <w:r>
+        <w:t xml:space="preserve"> </w:t>
+      </w:r>
+      <w:proofErr w:type="spellStart"/>
+      <w:r>
+        <w:t>HoldingWeapon</w:t>
+      </w:r>
+      <w:proofErr w:type="spellEnd"/>
+      <w:r>
+        <w:t>() =&gt; byte(0x00EF33)</w:t>
+      </w:r>
+    </w:p>
+    <w:p/>
+    <w:p>
+      <w:r>
+        <w:t>// $EF37: 8-bit - Weapon Type</w:t>
+      </w:r>
+    </w:p>
+    <w:p>
+      <w:proofErr w:type="gramStart"/>
+      <w:r>
+        <w:t>function</w:t>
+      </w:r>
+      <w:proofErr w:type="gramEnd"/>
+      <w:r>
+        <w:t xml:space="preserve"> </w:t>
+      </w:r>
+      <w:proofErr w:type="spellStart"/>
+      <w:r>
+        <w:t>WeaponType</w:t>
+      </w:r>
+      <w:proofErr w:type="spellEnd"/>
+      <w:r>
+        <w:t>() =&gt; byte(0x00EF37)</w:t>
+      </w:r>
+    </w:p>
+    <w:p/>
+    <w:p>
+      <w:r>
+        <w:t>// $EF4E: Player one, number KOs</w:t>
+      </w:r>
+    </w:p>
+    <w:p>
+      <w:proofErr w:type="gramStart"/>
+      <w:r>
+        <w:t>function</w:t>
+      </w:r>
+      <w:proofErr w:type="gramEnd"/>
+      <w:r>
+        <w:t xml:space="preserve"> Player1KO() =&gt; word(0x00EF4E)</w:t>
+      </w:r>
+    </w:p>
+    <w:p/>
+    <w:p>
+      <w:r>
+        <w:t>// $FC02: Screen Mode- 0=</w:t>
+      </w:r>
+      <w:proofErr w:type="spellStart"/>
+      <w:r>
+        <w:t>segalogo</w:t>
+      </w:r>
+      <w:proofErr w:type="spellEnd"/>
+      <w:r>
+        <w:t>, 4=</w:t>
+      </w:r>
+      <w:proofErr w:type="spellStart"/>
+      <w:r>
+        <w:t>pressstart</w:t>
+      </w:r>
+      <w:proofErr w:type="spellEnd"/>
+      <w:r>
+        <w:t>, 8=demo, c=</w:t>
+      </w:r>
+      <w:proofErr w:type="spellStart"/>
+      <w:r>
+        <w:t>mainmenu</w:t>
+      </w:r>
+      <w:proofErr w:type="spellEnd"/>
+      <w:r>
+        <w:t>, 10=options, 14=</w:t>
+      </w:r>
+      <w:proofErr w:type="spellStart"/>
+      <w:r>
+        <w:t>ingame</w:t>
+      </w:r>
+      <w:proofErr w:type="spellEnd"/>
+      <w:r>
+        <w:t>, 18=</w:t>
+      </w:r>
+      <w:proofErr w:type="spellStart"/>
+      <w:r>
+        <w:t>charselect</w:t>
+      </w:r>
+      <w:proofErr w:type="spellEnd"/>
+      <w:r>
+        <w:t>, 1c=ending, 24=</w:t>
+      </w:r>
+      <w:proofErr w:type="spellStart"/>
+      <w:r>
+        <w:t>introcards</w:t>
+      </w:r>
+      <w:proofErr w:type="spellEnd"/>
+      <w:r>
+        <w:t>, 28=credits</w:t>
+      </w:r>
+    </w:p>
+    <w:p>
+      <w:proofErr w:type="gramStart"/>
+      <w:r>
+        <w:t>function</w:t>
+      </w:r>
+      <w:proofErr w:type="gramEnd"/>
+      <w:r>
+        <w:t xml:space="preserve"> </w:t>
+      </w:r>
+      <w:proofErr w:type="spellStart"/>
+      <w:r>
+        <w:t>ScreenMode</w:t>
+      </w:r>
+      <w:proofErr w:type="spellEnd"/>
+      <w:r>
+        <w:t>() =&gt; byte(0x00FC02)</w:t>
+      </w:r>
+    </w:p>
+    <w:p/>
+    <w:p>
+      <w:r>
+        <w:t>// Count how many enemies where knocked out while holding a weapon</w:t>
+      </w:r>
+    </w:p>
+    <w:p>
+      <w:r>
+        <w:t xml:space="preserve">// </w:t>
+      </w:r>
+      <w:proofErr w:type="gramStart"/>
+      <w:r>
+        <w:t>This</w:t>
+      </w:r>
+      <w:proofErr w:type="gramEnd"/>
+      <w:r>
+        <w:t xml:space="preserve"> variation counts instance of multiple enemies getting knocked out at once.</w:t>
+      </w:r>
+    </w:p>
+    <w:p>
+      <w:proofErr w:type="gramStart"/>
+      <w:r>
+        <w:t>achievement(</w:t>
+      </w:r>
+      <w:proofErr w:type="gramEnd"/>
+    </w:p>
+    <w:p>
+      <w:r>
+        <w:t xml:space="preserve">    </w:t>
+      </w:r>
+      <w:proofErr w:type="gramStart"/>
+      <w:r>
+        <w:t>title</w:t>
+      </w:r>
+      <w:proofErr w:type="gramEnd"/>
+      <w:r>
+        <w:t xml:space="preserve"> = "Example 2C: Steel Grip",</w:t>
+      </w:r>
+    </w:p>
+    <w:p>
+      <w:r>
+        <w:t xml:space="preserve">    </w:t>
+      </w:r>
+      <w:proofErr w:type="gramStart"/>
+      <w:r>
+        <w:t>description</w:t>
+      </w:r>
+      <w:proofErr w:type="gramEnd"/>
+      <w:r>
+        <w:t xml:space="preserve"> = "Defeat 10 enemies without dropping your weapon",</w:t>
+      </w:r>
+    </w:p>
+    <w:p>
+      <w:r>
+        <w:t xml:space="preserve">    </w:t>
+      </w:r>
+      <w:proofErr w:type="gramStart"/>
+      <w:r>
+        <w:t>points</w:t>
+      </w:r>
+      <w:proofErr w:type="gramEnd"/>
+      <w:r>
+        <w:t xml:space="preserve"> = 0,</w:t>
+      </w:r>
+    </w:p>
+    <w:p>
+      <w:r>
+        <w:t xml:space="preserve">    </w:t>
+      </w:r>
+      <w:proofErr w:type="gramStart"/>
+      <w:r>
+        <w:t>trigger</w:t>
+      </w:r>
+      <w:proofErr w:type="gramEnd"/>
+      <w:r>
+        <w:t xml:space="preserve"> = measured(</w:t>
+      </w:r>
+    </w:p>
+    <w:p>
+      <w:r>
+        <w:t xml:space="preserve">                  </w:t>
+      </w:r>
+      <w:proofErr w:type="gramStart"/>
+      <w:r>
+        <w:t>tally(</w:t>
+      </w:r>
+      <w:proofErr w:type="gramEnd"/>
+      <w:r>
+        <w:t xml:space="preserve">10, </w:t>
+      </w:r>
+    </w:p>
+    <w:p>
+      <w:r>
+        <w:t xml:space="preserve">                      </w:t>
+      </w:r>
+      <w:proofErr w:type="spellStart"/>
+      <w:proofErr w:type="gramStart"/>
+      <w:r>
+        <w:t>prev</w:t>
+      </w:r>
+      <w:proofErr w:type="spellEnd"/>
+      <w:r>
+        <w:t>(</w:t>
+      </w:r>
+      <w:proofErr w:type="gramEnd"/>
+      <w:r>
+        <w:t>Player1KO()) &lt; Player1KO(),</w:t>
+      </w:r>
+    </w:p>
+    <w:p>
+      <w:r>
+        <w:t xml:space="preserve">                      </w:t>
+      </w:r>
+      <w:proofErr w:type="spellStart"/>
+      <w:proofErr w:type="gramStart"/>
+      <w:r>
+        <w:t>prev</w:t>
+      </w:r>
+      <w:proofErr w:type="spellEnd"/>
+      <w:r>
+        <w:t>(</w:t>
+      </w:r>
+      <w:proofErr w:type="gramEnd"/>
+      <w:r>
+        <w:t>Player1KO()) + 1 &lt; Player1KO(),</w:t>
+      </w:r>
+    </w:p>
+    <w:p>
+      <w:r>
+        <w:t xml:space="preserve">                      </w:t>
+      </w:r>
+      <w:proofErr w:type="spellStart"/>
+      <w:proofErr w:type="gramStart"/>
+      <w:r>
+        <w:t>prev</w:t>
+      </w:r>
+      <w:proofErr w:type="spellEnd"/>
+      <w:r>
+        <w:t>(</w:t>
+      </w:r>
+      <w:proofErr w:type="gramEnd"/>
+      <w:r>
+        <w:t>Player1KO()) + 2 &lt; Player1KO(),</w:t>
+      </w:r>
+    </w:p>
+    <w:p>
+      <w:r>
+        <w:t xml:space="preserve">                      </w:t>
+      </w:r>
+      <w:proofErr w:type="spellStart"/>
+      <w:proofErr w:type="gramStart"/>
+      <w:r>
+        <w:t>prev</w:t>
+      </w:r>
+      <w:proofErr w:type="spellEnd"/>
+      <w:r>
+        <w:t>(</w:t>
+      </w:r>
+      <w:proofErr w:type="gramEnd"/>
+      <w:r>
+        <w:t>Player1KO()) + 3 &lt; Player1KO(),</w:t>
+      </w:r>
+    </w:p>
+    <w:p>
+      <w:r>
+        <w:t xml:space="preserve">                      </w:t>
+      </w:r>
+      <w:proofErr w:type="spellStart"/>
+      <w:proofErr w:type="gramStart"/>
+      <w:r>
+        <w:t>prev</w:t>
+      </w:r>
+      <w:proofErr w:type="spellEnd"/>
+      <w:r>
+        <w:t>(</w:t>
+      </w:r>
+      <w:proofErr w:type="gramEnd"/>
+      <w:r>
+        <w:t>Player1KO()) + 4 &lt; Player1KO()</w:t>
+      </w:r>
+    </w:p>
+    <w:p>
+      <w:r>
+        <w:t xml:space="preserve">                  )</w:t>
+      </w:r>
+    </w:p>
+    <w:p>
+      <w:r>
+        <w:t xml:space="preserve">              ) &amp;&amp;</w:t>
+      </w:r>
+    </w:p>
+    <w:p>
+      <w:r>
+        <w:t xml:space="preserve">              </w:t>
+      </w:r>
+      <w:proofErr w:type="gramStart"/>
+      <w:r>
+        <w:t>never(</w:t>
+      </w:r>
+      <w:proofErr w:type="spellStart"/>
+      <w:proofErr w:type="gramEnd"/>
+      <w:r>
+        <w:t>ScreenMode</w:t>
+      </w:r>
+      <w:proofErr w:type="spellEnd"/>
+      <w:r>
+        <w:t>() != 20) &amp;&amp;</w:t>
+      </w:r>
+    </w:p>
+    <w:p>
+      <w:r>
+        <w:t xml:space="preserve">              </w:t>
+      </w:r>
+      <w:proofErr w:type="gramStart"/>
+      <w:r>
+        <w:t>never(</w:t>
+      </w:r>
+      <w:proofErr w:type="spellStart"/>
+      <w:proofErr w:type="gramEnd"/>
+      <w:r>
+        <w:t>WeaponType</w:t>
+      </w:r>
+      <w:proofErr w:type="spellEnd"/>
+      <w:r>
+        <w:t xml:space="preserve">() != </w:t>
+      </w:r>
+      <w:proofErr w:type="spellStart"/>
+      <w:r>
+        <w:t>prev</w:t>
+      </w:r>
+      <w:proofErr w:type="spellEnd"/>
+      <w:r>
+        <w:t>(</w:t>
+      </w:r>
+      <w:proofErr w:type="spellStart"/>
+      <w:r>
+        <w:t>WeaponType</w:t>
+      </w:r>
+      <w:proofErr w:type="spellEnd"/>
+      <w:r>
+        <w:t>())) &amp;&amp;</w:t>
+      </w:r>
+    </w:p>
+    <w:p>
+      <w:r>
+        <w:t xml:space="preserve">              </w:t>
+      </w:r>
+      <w:proofErr w:type="gramStart"/>
+      <w:r>
+        <w:t>never(</w:t>
+      </w:r>
+      <w:proofErr w:type="spellStart"/>
+      <w:proofErr w:type="gramEnd"/>
+      <w:r>
+        <w:t>HoldingWeapon</w:t>
+      </w:r>
+      <w:proofErr w:type="spellEnd"/>
+      <w:r>
+        <w:t>() != 1)</w:t>
+      </w:r>
+    </w:p>
+    <w:p>
+      <w:r>
+        <w:t>)</w:t>
+      </w:r>
+    </w:p>
+    <w:p>
+      <w:r>
+        <w:t>```</w:t>
       </w:r>
     </w:p>
     <w:sectPr>
@@ -1394,6 +3586,17 @@
       <w:u w:val="single"/>
     </w:rPr>
   </w:style>
+  <w:style w:type="paragraph" w:styleId="ListParagraph">
+    <w:name w:val="List Paragraph"/>
+    <w:basedOn w:val="Normal"/>
+    <w:uiPriority w:val="34"/>
+    <w:qFormat/>
+    <w:rsid w:val="00E00D28"/>
+    <w:pPr>
+      <w:ind w:left="720"/>
+      <w:contextualSpacing/>
+    </w:pPr>
+  </w:style>
 </w:styles>
 </file>
 

</xml_diff>